<commit_message>
app version for apk
</commit_message>
<xml_diff>
--- a/doc/App下载安装指南.docx
+++ b/doc/App下载安装指南.docx
@@ -78,7 +78,6 @@
           <w:lang w:val="en-US" w:eastAsia="zh-CN"/>
         </w:rPr>
       </w:pPr>
-      <w:bookmarkStart w:id="0" w:name="_GoBack"/>
       <w:r>
         <w:rPr>
           <w:rFonts w:hint="eastAsia" w:ascii="宋体" w:hAnsi="宋体" w:eastAsia="宋体" w:cs="宋体"/>
@@ -134,7 +133,6 @@
         <w:fldChar w:fldCharType="end"/>
       </w:r>
     </w:p>
-    <w:bookmarkEnd w:id="0"/>
     <w:p>
       <w:pPr>
         <w:rPr>
@@ -190,7 +188,16 @@
           <w:rFonts w:hint="eastAsia"/>
           <w:lang w:val="en-US" w:eastAsia="zh-CN"/>
         </w:rPr>
-        <w:t>使用微信或浏览器等扫描下方二维码；</w:t>
+        <w:t>使用微信或浏览器等扫描下方二维码，或直接使用safari浏览器打开以下地址：</w:t>
+      </w:r>
+      <w:bookmarkStart w:id="0" w:name="_GoBack"/>
+      <w:bookmarkEnd w:id="0"/>
+      <w:r>
+        <w:rPr>
+          <w:rFonts w:hint="eastAsia"/>
+          <w:lang w:val="en-US" w:eastAsia="zh-CN"/>
+        </w:rPr>
+        <w:t>https://www.pgyer.com/qLSk；</w:t>
       </w:r>
     </w:p>
     <w:p>

</xml_diff>